<commit_message>
Made changes to the documentation files
</commit_message>
<xml_diff>
--- a/Documentation/ScopeStatement.docx
+++ b/Documentation/ScopeStatement.docx
@@ -29,7 +29,7 @@
       </w:pPr>
       <w:r>
         <w:pict w14:anchorId="5BED96C3">
-          <v:shape id="_x0000_i1027" type="#_x0000_t75" style="width:6in;height:7.2pt" o:hrpct="0" o:hralign="center" o:hr="t">
+          <v:shape id="_x0000_i1025" type="#_x0000_t75" style="width:6in;height:7.2pt" o:hrpct="0" o:hralign="center" o:hr="t">
             <v:imagedata r:id="rId7" o:title="BD10290_"/>
           </v:shape>
         </w:pict>
@@ -144,7 +144,7 @@
       </w:r>
       <w:r>
         <w:pict w14:anchorId="44BD9FF7">
-          <v:shape id="_x0000_i1028" type="#_x0000_t75" style="width:6in;height:7.2pt" o:hrpct="0" o:hralign="center" o:hr="t">
+          <v:shape id="_x0000_i1026" type="#_x0000_t75" style="width:6in;height:7.2pt" o:hrpct="0" o:hralign="center" o:hr="t">
             <v:imagedata r:id="rId7" o:title="BD10290_"/>
           </v:shape>
         </w:pict>
@@ -1114,14 +1114,12 @@
       <w:r>
         <w:t xml:space="preserve">Development – Start </w:t>
       </w:r>
-      <w:proofErr w:type="spellStart"/>
       <w:r>
         <w:t>develop</w:t>
       </w:r>
       <w:r>
-        <w:t>of</w:t>
+        <w:t>ment</w:t>
       </w:r>
-      <w:proofErr w:type="spellEnd"/>
       <w:r>
         <w:t xml:space="preserve"> approved design.</w:t>
       </w:r>
@@ -1149,15 +1147,11 @@
       <w:r>
         <w:t xml:space="preserve">Testing and final revisions – Test links, forms, pages and browsers/devices work with </w:t>
       </w:r>
-      <w:proofErr w:type="spellStart"/>
-      <w:proofErr w:type="gramStart"/>
       <w:r>
-        <w:t>he</w:t>
+        <w:t>t</w:t>
       </w:r>
-      <w:proofErr w:type="spellEnd"/>
-      <w:proofErr w:type="gramEnd"/>
       <w:r>
-        <w:t xml:space="preserve"> website. Make revisions as needed.</w:t>
+        <w:t>he website. Make revisions as needed.</w:t>
       </w:r>
     </w:p>
     <w:p>
@@ -1296,19 +1290,15 @@
       <w:r>
         <w:t xml:space="preserve">Testing will be </w:t>
       </w:r>
-      <w:proofErr w:type="gramStart"/>
       <w:r>
-        <w:t>conducting</w:t>
+        <w:t>conducted</w:t>
       </w:r>
-      <w:proofErr w:type="gramEnd"/>
       <w:r>
         <w:t xml:space="preserve"> on commonly used browsers and </w:t>
       </w:r>
-      <w:proofErr w:type="gramStart"/>
       <w:r>
-        <w:t>devices</w:t>
+        <w:t>devices,</w:t>
       </w:r>
-      <w:proofErr w:type="gramEnd"/>
       <w:r>
         <w:t xml:space="preserve"> but full compatibility is not guaranteed</w:t>
       </w:r>
@@ -1602,14 +1592,7 @@
               <w:rPr>
                 <w:b/>
               </w:rPr>
-              <w:t xml:space="preserve">Project </w:t>
-            </w:r>
-            <w:proofErr w:type="gramStart"/>
-            <w:r>
-              <w:rPr>
-                <w:b/>
-              </w:rPr>
-              <w:t xml:space="preserve">Manager </w:t>
+              <w:t xml:space="preserve">Project Manager </w:t>
             </w:r>
             <w:r>
               <w:rPr>
@@ -1617,7 +1600,6 @@
               </w:rPr>
               <w:t>:</w:t>
             </w:r>
-            <w:proofErr w:type="gramEnd"/>
             <w:r>
               <w:tab/>
             </w:r>
@@ -1625,18 +1607,10 @@
               <w:t>_</w:t>
             </w:r>
             <w:r>
-              <w:t xml:space="preserve">Michael </w:t>
-            </w:r>
-            <w:proofErr w:type="gramStart"/>
-            <w:r>
-              <w:t>Pham</w:t>
+              <w:t>Michael Pham</w:t>
             </w:r>
             <w:r>
-              <w:t>__</w:t>
-            </w:r>
-            <w:proofErr w:type="gramEnd"/>
-            <w:r>
-              <w:t>____________________</w:t>
+              <w:t>______________________</w:t>
             </w:r>
             <w:r>
               <w:rPr>
@@ -1644,7 +1618,6 @@
               </w:rPr>
               <w:tab/>
             </w:r>
-            <w:proofErr w:type="gramStart"/>
             <w:r>
               <w:rPr>
                 <w:b/>
@@ -1658,11 +1631,7 @@
               <w:t xml:space="preserve">: </w:t>
             </w:r>
             <w:r>
-              <w:t>_</w:t>
-            </w:r>
-            <w:proofErr w:type="gramEnd"/>
-            <w:r>
-              <w:t>_</w:t>
+              <w:t>__</w:t>
             </w:r>
             <w:r>
               <w:t>01</w:t>
@@ -1676,7 +1645,6 @@
             <w:r>
               <w:t>__</w:t>
             </w:r>
-            <w:proofErr w:type="gramStart"/>
             <w:r>
               <w:t>30</w:t>
             </w:r>
@@ -1687,11 +1655,7 @@
               <w:t>/</w:t>
             </w:r>
             <w:r>
-              <w:t>_</w:t>
-            </w:r>
-            <w:proofErr w:type="gramEnd"/>
-            <w:r>
-              <w:t>__</w:t>
+              <w:t>___</w:t>
             </w:r>
             <w:r>
               <w:t>_</w:t>
@@ -1707,13 +1671,8 @@
               </w:tabs>
               <w:spacing w:before="120" w:after="120"/>
             </w:pPr>
-            <w:proofErr w:type="gramStart"/>
             <w:r>
-              <w:t>Customer :</w:t>
-            </w:r>
-            <w:proofErr w:type="gramEnd"/>
-            <w:r>
-              <w:t xml:space="preserve">  __________________________________</w:t>
+              <w:t>Customer :  __________________________________</w:t>
             </w:r>
             <w:r>
               <w:rPr>
@@ -2075,7 +2034,7 @@
     <mc:AlternateContent>
       <mc:Choice Requires="v">
         <w:pict>
-          <v:shapetype w14:anchorId="592C3170" id="_x0000_t75" coordsize="21600,21600" o:spt="75" o:preferrelative="t" path="m@4@5l@4@11@9@11@9@5xe" filled="f" stroked="f">
+          <v:shapetype w14:anchorId="46963D6F" id="_x0000_t75" coordsize="21600,21600" o:spt="75" o:preferrelative="t" path="m@4@5l@4@11@9@11@9@5xe" filled="f" stroked="f">
             <v:stroke joinstyle="miter"/>
             <v:formulas>
               <v:f eqn="if lineDrawn pixelLineWidth 0"/>
@@ -2101,7 +2060,7 @@
       </mc:Choice>
       <mc:Fallback>
         <w:drawing>
-          <wp:inline distT="0" distB="0" distL="0" distR="0" wp14:anchorId="1C8A09CC" wp14:editId="76A69CA4">
+          <wp:inline distT="0" distB="0" distL="0" distR="0" wp14:anchorId="2B658443" wp14:editId="2B658444">
             <wp:extent cx="114300" cy="114300"/>
             <wp:effectExtent l="0" t="0" r="0" b="0"/>
             <wp:docPr id="1318272763" name="Picture 1318272763"/>
@@ -2155,14 +2114,14 @@
     <mc:AlternateContent>
       <mc:Choice Requires="v">
         <w:pict>
-          <v:shape w14:anchorId="205D3587" id="Picture 864984690" o:spid="_x0000_i1025" type="#_x0000_t75" style="width:67.5pt;height:34.5pt;visibility:visible;mso-wrap-style:square">
+          <v:shape w14:anchorId="63429432" id="Picture 864984690" o:spid="_x0000_i1025" type="#_x0000_t75" style="width:67.5pt;height:34.5pt;visibility:visible;mso-wrap-style:square">
             <v:imagedata r:id="rId3" o:title=""/>
           </v:shape>
         </w:pict>
       </mc:Choice>
       <mc:Fallback>
         <w:drawing>
-          <wp:inline distT="0" distB="0" distL="0" distR="0" wp14:anchorId="70D42EFE" wp14:editId="171BCA60">
+          <wp:inline distT="0" distB="0" distL="0" distR="0" wp14:anchorId="2B658445" wp14:editId="2B658446">
             <wp:extent cx="857250" cy="438150"/>
             <wp:effectExtent l="0" t="0" r="0" b="0"/>
             <wp:docPr id="864984690" name="Picture 864984690"/>

</xml_diff>